<commit_message>
update fig S1 and supplement doc with additional tables
</commit_message>
<xml_diff>
--- a/docs/2021_NxI_supplement_v0.1.docx
+++ b/docs/2021_NxI_supplement_v0.1.docx
@@ -31,53 +31,37 @@
           <w:rFonts w:eastAsia="Times New Roman" w:cs="Times New Roman"/>
           <w:b/>
         </w:rPr>
-        <w:t xml:space="preserve">Table </w:t>
-      </w:r>
-      <w:r>
-        <w:rPr>
-          <w:rFonts w:eastAsia="Times New Roman" w:cs="Times New Roman"/>
-          <w:b/>
-        </w:rPr>
-        <w:t>S</w:t>
-      </w:r>
-      <w:r>
-        <w:rPr>
-          <w:rFonts w:eastAsia="Times New Roman" w:cs="Times New Roman"/>
-          <w:b/>
-        </w:rPr>
-        <w:t>1</w:t>
+        <w:t>Table S1</w:t>
       </w:r>
       <w:r>
         <w:rPr>
           <w:rFonts w:eastAsia="Times New Roman" w:cs="Times New Roman"/>
         </w:rPr>
-        <w:t xml:space="preserve"> Summary table containing volumes of compounds used to create modified Hoagland's solutions for each soil nitrogen fertilization treatment. All volumes are expressed as milliliters</w:t>
+        <w:t xml:space="preserve"> Summary table containing volumes of compounds used to create modified Hoagland's solutions for each soil nitrogen fertilization treatment. All volumes are expressed as milliliters of compoun</w:t>
       </w:r>
       <w:r>
         <w:rPr>
           <w:rFonts w:eastAsia="Times New Roman" w:cs="Times New Roman"/>
         </w:rPr>
-        <w:t xml:space="preserve"> of </w:t>
-      </w:r>
-      <w:proofErr w:type="spellStart"/>
+        <w:t>d</w:t>
+      </w:r>
       <w:r>
         <w:rPr>
           <w:rFonts w:eastAsia="Times New Roman" w:cs="Times New Roman"/>
         </w:rPr>
-        <w:t>compount</w:t>
-      </w:r>
-      <w:proofErr w:type="spellEnd"/>
+        <w:t xml:space="preserve"> per liter </w:t>
+      </w:r>
       <w:r>
         <w:rPr>
           <w:rFonts w:eastAsia="Times New Roman" w:cs="Times New Roman"/>
         </w:rPr>
-        <w:t xml:space="preserve"> per liter</w:t>
+        <w:t xml:space="preserve">of deionized </w:t>
       </w:r>
       <w:r>
         <w:rPr>
           <w:rFonts w:eastAsia="Times New Roman" w:cs="Times New Roman"/>
         </w:rPr>
-        <w:t xml:space="preserve"> H</w:t>
+        <w:t>H</w:t>
       </w:r>
       <w:r>
         <w:rPr>
@@ -90,13 +74,7 @@
         <w:rPr>
           <w:rFonts w:eastAsia="Times New Roman" w:cs="Times New Roman"/>
         </w:rPr>
-        <w:t>O</w:t>
-      </w:r>
-      <w:r>
-        <w:rPr>
-          <w:rFonts w:eastAsia="Times New Roman" w:cs="Times New Roman"/>
-        </w:rPr>
-        <w:t xml:space="preserve"> (mL/L)</w:t>
+        <w:t>O (mL/L)</w:t>
       </w:r>
     </w:p>
     <w:tbl>
@@ -582,13 +560,7 @@
               <w:rPr>
                 <w:rFonts w:eastAsia="Times New Roman" w:cs="Times New Roman"/>
               </w:rPr>
-              <w:t xml:space="preserve">8 M </w:t>
-            </w:r>
-            <w:r>
-              <w:rPr>
-                <w:rFonts w:eastAsia="Times New Roman" w:cs="Times New Roman"/>
-              </w:rPr>
-              <w:t>NH</w:t>
+              <w:t>8 M NH</w:t>
             </w:r>
             <w:r>
               <w:rPr>
@@ -1105,10 +1077,7 @@
         <w:t>Table S2</w:t>
       </w:r>
       <w:r>
-        <w:t xml:space="preserve"> </w:t>
-      </w:r>
-      <w:r>
-        <w:t xml:space="preserve">Analysis of variance results exploring effect of nitrogen fertilization, inoculation with </w:t>
+        <w:t xml:space="preserve"> Analysis of variance results exploring effect of nitrogen fertilization, inoculation with </w:t>
       </w:r>
       <w:r>
         <w:rPr>
@@ -1118,10 +1087,7 @@
         <w:t>B. japonicum</w:t>
       </w:r>
       <w:r>
-        <w:t xml:space="preserve">, and interactions between soil nitrogen fertilization and inoculation status on </w:t>
-      </w:r>
-      <w:r>
-        <w:t>whole plant biomass: pot volume</w:t>
+        <w:t>, and interactions between soil nitrogen fertilization and inoculation status on whole plant biomass: pot volume</w:t>
       </w:r>
       <w:r>
         <w:rPr>
@@ -1171,7 +1137,7 @@
           </w:tcPr>
           <w:p>
             <w:pPr>
-              <w:spacing w:line="360" w:lineRule="auto"/>
+              <w:spacing w:line="276" w:lineRule="auto"/>
               <w:rPr>
                 <w:b/>
                 <w:bCs/>
@@ -1189,7 +1155,7 @@
           </w:tcPr>
           <w:p>
             <w:pPr>
-              <w:spacing w:line="360" w:lineRule="auto"/>
+              <w:spacing w:line="276" w:lineRule="auto"/>
               <w:jc w:val="right"/>
               <w:rPr>
                 <w:b/>
@@ -1223,7 +1189,7 @@
           </w:tcPr>
           <w:p>
             <w:pPr>
-              <w:spacing w:line="360" w:lineRule="auto"/>
+              <w:spacing w:line="276" w:lineRule="auto"/>
             </w:pPr>
           </w:p>
         </w:tc>
@@ -1237,7 +1203,7 @@
           </w:tcPr>
           <w:p>
             <w:pPr>
-              <w:spacing w:line="360" w:lineRule="auto"/>
+              <w:spacing w:line="276" w:lineRule="auto"/>
               <w:jc w:val="right"/>
             </w:pPr>
             <w:proofErr w:type="spellStart"/>
@@ -1257,7 +1223,7 @@
           </w:tcPr>
           <w:p>
             <w:pPr>
-              <w:spacing w:line="360" w:lineRule="auto"/>
+              <w:spacing w:line="276" w:lineRule="auto"/>
               <w:jc w:val="right"/>
             </w:pPr>
             <w:r>
@@ -1284,7 +1250,7 @@
           </w:tcPr>
           <w:p>
             <w:pPr>
-              <w:spacing w:line="360" w:lineRule="auto"/>
+              <w:spacing w:line="276" w:lineRule="auto"/>
               <w:jc w:val="right"/>
             </w:pPr>
             <w:r>
@@ -1310,7 +1276,7 @@
           </w:tcPr>
           <w:p>
             <w:pPr>
-              <w:spacing w:line="360" w:lineRule="auto"/>
+              <w:spacing w:line="276" w:lineRule="auto"/>
               <w:jc w:val="right"/>
             </w:pPr>
             <w:r>
@@ -1327,7 +1293,7 @@
           </w:tcPr>
           <w:p>
             <w:pPr>
-              <w:spacing w:line="360" w:lineRule="auto"/>
+              <w:spacing w:line="276" w:lineRule="auto"/>
               <w:jc w:val="right"/>
             </w:pPr>
             <w:r>
@@ -1344,7 +1310,7 @@
           </w:tcPr>
           <w:p>
             <w:pPr>
-              <w:spacing w:line="360" w:lineRule="auto"/>
+              <w:spacing w:line="276" w:lineRule="auto"/>
               <w:jc w:val="right"/>
             </w:pPr>
             <w:r>
@@ -1361,7 +1327,7 @@
           </w:tcPr>
           <w:p>
             <w:pPr>
-              <w:spacing w:line="360" w:lineRule="auto"/>
+              <w:spacing w:line="276" w:lineRule="auto"/>
               <w:jc w:val="right"/>
               <w:rPr>
                 <w:b/>
@@ -1388,7 +1354,7 @@
           </w:tcPr>
           <w:p>
             <w:pPr>
-              <w:spacing w:line="360" w:lineRule="auto"/>
+              <w:spacing w:line="276" w:lineRule="auto"/>
               <w:jc w:val="right"/>
             </w:pPr>
             <w:r>
@@ -1402,7 +1368,7 @@
           </w:tcPr>
           <w:p>
             <w:pPr>
-              <w:spacing w:line="360" w:lineRule="auto"/>
+              <w:spacing w:line="276" w:lineRule="auto"/>
               <w:jc w:val="right"/>
             </w:pPr>
             <w:r>
@@ -1416,7 +1382,7 @@
           </w:tcPr>
           <w:p>
             <w:pPr>
-              <w:spacing w:line="360" w:lineRule="auto"/>
+              <w:spacing w:line="276" w:lineRule="auto"/>
               <w:jc w:val="right"/>
             </w:pPr>
             <w:r>
@@ -1430,7 +1396,7 @@
           </w:tcPr>
           <w:p>
             <w:pPr>
-              <w:spacing w:line="360" w:lineRule="auto"/>
+              <w:spacing w:line="276" w:lineRule="auto"/>
               <w:jc w:val="right"/>
             </w:pPr>
             <w:r>
@@ -1449,7 +1415,7 @@
           </w:tcPr>
           <w:p>
             <w:pPr>
-              <w:spacing w:line="360" w:lineRule="auto"/>
+              <w:spacing w:line="276" w:lineRule="auto"/>
               <w:jc w:val="right"/>
             </w:pPr>
             <w:r>
@@ -1463,7 +1429,7 @@
           </w:tcPr>
           <w:p>
             <w:pPr>
-              <w:spacing w:line="360" w:lineRule="auto"/>
+              <w:spacing w:line="276" w:lineRule="auto"/>
               <w:jc w:val="right"/>
             </w:pPr>
             <w:r>
@@ -1477,12 +1443,15 @@
           </w:tcPr>
           <w:p>
             <w:pPr>
-              <w:spacing w:line="360" w:lineRule="auto"/>
+              <w:spacing w:line="276" w:lineRule="auto"/>
               <w:jc w:val="right"/>
             </w:pPr>
             <w:r>
               <w:t>1.23</w:t>
             </w:r>
+            <w:r>
+              <w:t>0</w:t>
+            </w:r>
           </w:p>
         </w:tc>
         <w:tc>
@@ -1491,7 +1460,7 @@
           </w:tcPr>
           <w:p>
             <w:pPr>
-              <w:spacing w:line="360" w:lineRule="auto"/>
+              <w:spacing w:line="276" w:lineRule="auto"/>
               <w:jc w:val="right"/>
             </w:pPr>
             <w:r>
@@ -1561,34 +1530,16 @@
         <w:t>BVR</w:t>
       </w:r>
       <w:r>
-        <w:t xml:space="preserve"> = </w:t>
-      </w:r>
-      <w:r>
-        <w:t>whole plant biomass: pot volume</w:t>
-      </w:r>
-      <w:r>
-        <w:t xml:space="preserve"> (g </w:t>
-      </w:r>
-      <w:r>
-        <w:t>L</w:t>
+        <w:t xml:space="preserve"> = whole plant biomass: pot volume (g L</w:t>
       </w:r>
       <w:r>
         <w:rPr>
           <w:vertAlign w:val="superscript"/>
         </w:rPr>
-        <w:t>-</w:t>
-      </w:r>
-      <w:r>
-        <w:rPr>
-          <w:vertAlign w:val="superscript"/>
-        </w:rPr>
-        <w:t>1</w:t>
-      </w:r>
-      <w:r>
-        <w:t>)</w:t>
-      </w:r>
-      <w:r>
-        <w:t>.</w:t>
+        <w:t>-1</w:t>
+      </w:r>
+      <w:r>
+        <w:t>).</w:t>
       </w:r>
     </w:p>
     <w:p>
@@ -1606,9 +1557,450 @@
           <w:bCs/>
         </w:rPr>
         <w:lastRenderedPageBreak/>
-        <w:t>Figure S1</w:t>
+        <w:t>Table S2</w:t>
+      </w:r>
+      <w:r>
+        <w:rPr>
+          <w:b/>
+          <w:bCs/>
+        </w:rPr>
+        <w:t xml:space="preserve"> </w:t>
+      </w:r>
+      <w:r>
+        <w:t>Marginal mean, degrees of freedom, and 95% confidence intervals of whole plant biomass: pot volume values across all unique nitrogen fertilization and inoculation treatment combinations.</w:t>
       </w:r>
     </w:p>
+    <w:p>
+      <w:pPr>
+        <w:spacing w:line="360" w:lineRule="auto"/>
+      </w:pPr>
+    </w:p>
+    <w:tbl>
+      <w:tblPr>
+        <w:tblStyle w:val="TableGridLight"/>
+        <w:tblW w:w="8598" w:type="dxa"/>
+        <w:tblBorders>
+          <w:top w:val="none" w:sz="0" w:space="0" w:color="auto"/>
+          <w:left w:val="none" w:sz="0" w:space="0" w:color="auto"/>
+          <w:bottom w:val="none" w:sz="0" w:space="0" w:color="auto"/>
+          <w:right w:val="none" w:sz="0" w:space="0" w:color="auto"/>
+          <w:insideH w:val="none" w:sz="0" w:space="0" w:color="auto"/>
+          <w:insideV w:val="none" w:sz="0" w:space="0" w:color="auto"/>
+        </w:tblBorders>
+        <w:tblLayout w:type="fixed"/>
+        <w:tblLook w:val="04A0" w:firstRow="1" w:lastRow="0" w:firstColumn="1" w:lastColumn="0" w:noHBand="0" w:noVBand="1"/>
+      </w:tblPr>
+      <w:tblGrid>
+        <w:gridCol w:w="2582"/>
+        <w:gridCol w:w="876"/>
+        <w:gridCol w:w="1702"/>
+        <w:gridCol w:w="1702"/>
+        <w:gridCol w:w="1736"/>
+      </w:tblGrid>
+      <w:tr>
+        <w:tc>
+          <w:tcPr>
+            <w:tcW w:w="2582" w:type="dxa"/>
+            <w:tcBorders>
+              <w:top w:val="single" w:sz="4" w:space="0" w:color="auto"/>
+              <w:bottom w:val="single" w:sz="4" w:space="0" w:color="auto"/>
+            </w:tcBorders>
+          </w:tcPr>
+          <w:p>
+            <w:pPr>
+              <w:spacing w:line="276" w:lineRule="auto"/>
+              <w:jc w:val="right"/>
+            </w:pPr>
+            <w:r>
+              <w:t>Treatment combination</w:t>
+            </w:r>
+          </w:p>
+        </w:tc>
+        <w:tc>
+          <w:tcPr>
+            <w:tcW w:w="876" w:type="dxa"/>
+            <w:tcBorders>
+              <w:top w:val="single" w:sz="4" w:space="0" w:color="auto"/>
+              <w:bottom w:val="single" w:sz="4" w:space="0" w:color="auto"/>
+            </w:tcBorders>
+          </w:tcPr>
+          <w:p>
+            <w:pPr>
+              <w:spacing w:line="276" w:lineRule="auto"/>
+              <w:jc w:val="right"/>
+            </w:pPr>
+            <w:proofErr w:type="spellStart"/>
+            <w:r>
+              <w:t>df</w:t>
+            </w:r>
+            <w:proofErr w:type="spellEnd"/>
+          </w:p>
+        </w:tc>
+        <w:tc>
+          <w:tcPr>
+            <w:tcW w:w="1702" w:type="dxa"/>
+            <w:tcBorders>
+              <w:top w:val="single" w:sz="4" w:space="0" w:color="auto"/>
+              <w:bottom w:val="single" w:sz="4" w:space="0" w:color="auto"/>
+            </w:tcBorders>
+          </w:tcPr>
+          <w:p>
+            <w:pPr>
+              <w:spacing w:line="276" w:lineRule="auto"/>
+              <w:jc w:val="right"/>
+            </w:pPr>
+            <w:r>
+              <w:t>Marginal mean</w:t>
+            </w:r>
+          </w:p>
+        </w:tc>
+        <w:tc>
+          <w:tcPr>
+            <w:tcW w:w="1702" w:type="dxa"/>
+            <w:tcBorders>
+              <w:top w:val="single" w:sz="4" w:space="0" w:color="auto"/>
+              <w:bottom w:val="single" w:sz="4" w:space="0" w:color="auto"/>
+            </w:tcBorders>
+          </w:tcPr>
+          <w:p>
+            <w:pPr>
+              <w:spacing w:line="276" w:lineRule="auto"/>
+              <w:jc w:val="right"/>
+            </w:pPr>
+            <w:r>
+              <w:t>Lower</w:t>
+            </w:r>
+            <w:r>
+              <w:t xml:space="preserve"> </w:t>
+            </w:r>
+            <w:r>
+              <w:t>95% CI</w:t>
+            </w:r>
+          </w:p>
+        </w:tc>
+        <w:tc>
+          <w:tcPr>
+            <w:tcW w:w="1736" w:type="dxa"/>
+            <w:tcBorders>
+              <w:top w:val="single" w:sz="4" w:space="0" w:color="auto"/>
+              <w:bottom w:val="single" w:sz="4" w:space="0" w:color="auto"/>
+            </w:tcBorders>
+          </w:tcPr>
+          <w:p>
+            <w:pPr>
+              <w:spacing w:line="276" w:lineRule="auto"/>
+              <w:jc w:val="right"/>
+            </w:pPr>
+            <w:r>
+              <w:t>Upper 95% CI</w:t>
+            </w:r>
+          </w:p>
+        </w:tc>
+      </w:tr>
+      <w:tr>
+        <w:tc>
+          <w:tcPr>
+            <w:tcW w:w="2582" w:type="dxa"/>
+            <w:tcBorders>
+              <w:top w:val="single" w:sz="4" w:space="0" w:color="auto"/>
+            </w:tcBorders>
+          </w:tcPr>
+          <w:p>
+            <w:pPr>
+              <w:spacing w:line="276" w:lineRule="auto"/>
+              <w:jc w:val="right"/>
+            </w:pPr>
+            <w:r>
+              <w:t>70 - NI</w:t>
+            </w:r>
+          </w:p>
+        </w:tc>
+        <w:tc>
+          <w:tcPr>
+            <w:tcW w:w="876" w:type="dxa"/>
+            <w:tcBorders>
+              <w:top w:val="single" w:sz="4" w:space="0" w:color="auto"/>
+            </w:tcBorders>
+          </w:tcPr>
+          <w:p>
+            <w:pPr>
+              <w:spacing w:line="276" w:lineRule="auto"/>
+              <w:jc w:val="right"/>
+            </w:pPr>
+            <w:r>
+              <w:t>31.76</w:t>
+            </w:r>
+          </w:p>
+        </w:tc>
+        <w:tc>
+          <w:tcPr>
+            <w:tcW w:w="1702" w:type="dxa"/>
+            <w:tcBorders>
+              <w:top w:val="single" w:sz="4" w:space="0" w:color="auto"/>
+            </w:tcBorders>
+          </w:tcPr>
+          <w:p>
+            <w:pPr>
+              <w:spacing w:line="276" w:lineRule="auto"/>
+              <w:jc w:val="right"/>
+            </w:pPr>
+            <w:r>
+              <w:t>0.520</w:t>
+            </w:r>
+          </w:p>
+        </w:tc>
+        <w:tc>
+          <w:tcPr>
+            <w:tcW w:w="1702" w:type="dxa"/>
+            <w:tcBorders>
+              <w:top w:val="single" w:sz="4" w:space="0" w:color="auto"/>
+            </w:tcBorders>
+          </w:tcPr>
+          <w:p>
+            <w:pPr>
+              <w:spacing w:line="276" w:lineRule="auto"/>
+              <w:jc w:val="right"/>
+            </w:pPr>
+            <w:r>
+              <w:t>0.460</w:t>
+            </w:r>
+          </w:p>
+        </w:tc>
+        <w:tc>
+          <w:tcPr>
+            <w:tcW w:w="1736" w:type="dxa"/>
+            <w:tcBorders>
+              <w:top w:val="single" w:sz="4" w:space="0" w:color="auto"/>
+            </w:tcBorders>
+          </w:tcPr>
+          <w:p>
+            <w:pPr>
+              <w:spacing w:line="276" w:lineRule="auto"/>
+              <w:jc w:val="right"/>
+            </w:pPr>
+            <w:r>
+              <w:t>0.588</w:t>
+            </w:r>
+          </w:p>
+        </w:tc>
+      </w:tr>
+      <w:tr>
+        <w:tc>
+          <w:tcPr>
+            <w:tcW w:w="2582" w:type="dxa"/>
+          </w:tcPr>
+          <w:p>
+            <w:pPr>
+              <w:spacing w:line="276" w:lineRule="auto"/>
+              <w:jc w:val="right"/>
+            </w:pPr>
+            <w:r>
+              <w:t>70 - YI</w:t>
+            </w:r>
+          </w:p>
+        </w:tc>
+        <w:tc>
+          <w:tcPr>
+            <w:tcW w:w="876" w:type="dxa"/>
+          </w:tcPr>
+          <w:p>
+            <w:pPr>
+              <w:spacing w:line="276" w:lineRule="auto"/>
+              <w:jc w:val="right"/>
+            </w:pPr>
+            <w:r>
+              <w:t>29.66</w:t>
+            </w:r>
+          </w:p>
+        </w:tc>
+        <w:tc>
+          <w:tcPr>
+            <w:tcW w:w="1702" w:type="dxa"/>
+          </w:tcPr>
+          <w:p>
+            <w:pPr>
+              <w:spacing w:line="276" w:lineRule="auto"/>
+              <w:jc w:val="right"/>
+            </w:pPr>
+            <w:r>
+              <w:t>0.606</w:t>
+            </w:r>
+          </w:p>
+        </w:tc>
+        <w:tc>
+          <w:tcPr>
+            <w:tcW w:w="1702" w:type="dxa"/>
+          </w:tcPr>
+          <w:p>
+            <w:pPr>
+              <w:spacing w:line="276" w:lineRule="auto"/>
+              <w:jc w:val="right"/>
+            </w:pPr>
+            <w:r>
+              <w:t>0.535</w:t>
+            </w:r>
+          </w:p>
+        </w:tc>
+        <w:tc>
+          <w:tcPr>
+            <w:tcW w:w="1736" w:type="dxa"/>
+          </w:tcPr>
+          <w:p>
+            <w:pPr>
+              <w:spacing w:line="276" w:lineRule="auto"/>
+              <w:jc w:val="right"/>
+            </w:pPr>
+            <w:r>
+              <w:t>0.685</w:t>
+            </w:r>
+          </w:p>
+        </w:tc>
+      </w:tr>
+      <w:tr>
+        <w:tc>
+          <w:tcPr>
+            <w:tcW w:w="2582" w:type="dxa"/>
+          </w:tcPr>
+          <w:p>
+            <w:pPr>
+              <w:spacing w:line="276" w:lineRule="auto"/>
+              <w:jc w:val="right"/>
+            </w:pPr>
+            <w:r>
+              <w:t>630 - NI</w:t>
+            </w:r>
+          </w:p>
+        </w:tc>
+        <w:tc>
+          <w:tcPr>
+            <w:tcW w:w="876" w:type="dxa"/>
+          </w:tcPr>
+          <w:p>
+            <w:pPr>
+              <w:spacing w:line="276" w:lineRule="auto"/>
+              <w:jc w:val="right"/>
+            </w:pPr>
+            <w:r>
+              <w:t>31.76</w:t>
+            </w:r>
+          </w:p>
+        </w:tc>
+        <w:tc>
+          <w:tcPr>
+            <w:tcW w:w="1702" w:type="dxa"/>
+          </w:tcPr>
+          <w:p>
+            <w:pPr>
+              <w:spacing w:line="276" w:lineRule="auto"/>
+              <w:jc w:val="right"/>
+            </w:pPr>
+            <w:r>
+              <w:t>0.866</w:t>
+            </w:r>
+          </w:p>
+        </w:tc>
+        <w:tc>
+          <w:tcPr>
+            <w:tcW w:w="1702" w:type="dxa"/>
+          </w:tcPr>
+          <w:p>
+            <w:pPr>
+              <w:spacing w:line="276" w:lineRule="auto"/>
+              <w:jc w:val="right"/>
+            </w:pPr>
+            <w:r>
+              <w:t>0.763</w:t>
+            </w:r>
+          </w:p>
+        </w:tc>
+        <w:tc>
+          <w:tcPr>
+            <w:tcW w:w="1736" w:type="dxa"/>
+          </w:tcPr>
+          <w:p>
+            <w:pPr>
+              <w:spacing w:line="276" w:lineRule="auto"/>
+              <w:jc w:val="right"/>
+            </w:pPr>
+            <w:r>
+              <w:t>0.984</w:t>
+            </w:r>
+          </w:p>
+        </w:tc>
+      </w:tr>
+      <w:tr>
+        <w:tc>
+          <w:tcPr>
+            <w:tcW w:w="2582" w:type="dxa"/>
+          </w:tcPr>
+          <w:p>
+            <w:pPr>
+              <w:spacing w:line="276" w:lineRule="auto"/>
+              <w:jc w:val="right"/>
+            </w:pPr>
+            <w:r>
+              <w:t>630 - YI</w:t>
+            </w:r>
+          </w:p>
+        </w:tc>
+        <w:tc>
+          <w:tcPr>
+            <w:tcW w:w="876" w:type="dxa"/>
+          </w:tcPr>
+          <w:p>
+            <w:pPr>
+              <w:spacing w:line="276" w:lineRule="auto"/>
+              <w:jc w:val="right"/>
+            </w:pPr>
+            <w:r>
+              <w:t>29.66</w:t>
+            </w:r>
+          </w:p>
+        </w:tc>
+        <w:tc>
+          <w:tcPr>
+            <w:tcW w:w="1702" w:type="dxa"/>
+          </w:tcPr>
+          <w:p>
+            <w:pPr>
+              <w:spacing w:line="276" w:lineRule="auto"/>
+              <w:jc w:val="right"/>
+            </w:pPr>
+            <w:r>
+              <w:t>0.881</w:t>
+            </w:r>
+          </w:p>
+        </w:tc>
+        <w:tc>
+          <w:tcPr>
+            <w:tcW w:w="1702" w:type="dxa"/>
+          </w:tcPr>
+          <w:p>
+            <w:pPr>
+              <w:spacing w:line="276" w:lineRule="auto"/>
+              <w:jc w:val="right"/>
+            </w:pPr>
+            <w:r>
+              <w:t>0.776</w:t>
+            </w:r>
+          </w:p>
+        </w:tc>
+        <w:tc>
+          <w:tcPr>
+            <w:tcW w:w="1736" w:type="dxa"/>
+          </w:tcPr>
+          <w:p>
+            <w:pPr>
+              <w:spacing w:line="276" w:lineRule="auto"/>
+              <w:jc w:val="right"/>
+            </w:pPr>
+            <w:r>
+              <w:t>1.000</w:t>
+            </w:r>
+          </w:p>
+        </w:tc>
+      </w:tr>
+    </w:tbl>
     <w:p>
       <w:pPr>
         <w:spacing w:line="360" w:lineRule="auto"/>
@@ -1620,13 +2012,80 @@
       </w:pPr>
       <w:r>
         <w:rPr>
+          <w:vertAlign w:val="superscript"/>
+        </w:rPr>
+        <w:t>*</w:t>
+      </w:r>
+      <w:r>
+        <w:t xml:space="preserve">All summary statistics determined using </w:t>
+      </w:r>
+      <w:r>
+        <w:t xml:space="preserve">back-transformed </w:t>
+      </w:r>
+      <w:r>
+        <w:t>contrasts extracted from linear mixed effects model</w:t>
+      </w:r>
+      <w:r>
+        <w:t xml:space="preserve"> where biomass: pot volume was included as the response variable, </w:t>
+      </w:r>
+      <w:r>
+        <w:t xml:space="preserve">nitrogen fertilization and inoculation treatments were included as individual and interactive categorical fixed effects, and block included as a random intercept term. Degrees of freedom were approximated using the Kenward and Roger approach </w:t>
+      </w:r>
+      <w:r>
+        <w:fldChar w:fldCharType="begin"/>
+      </w:r>
+      <w:r>
+        <w:instrText xml:space="preserve"> ADDIN ZOTERO_ITEM CSL_CITATION {"citationID":"guLfqP7e","properties":{"formattedCitation":"(Kenward and Roger, 1997)","plainCitation":"(Kenward and Roger, 1997)","noteIndex":0},"citationItems":[{"id":2411,"uris":["http://zotero.org/users/9772779/items/GQTFWWZ6"],"itemData":{"id":2411,"type":"article-journal","container-title":"Biometrics","DOI":"10.2307/2533558","ISSN":"0006341X","issue":"3","page":"983","title":"Small sample inference for fixed effects from restricted maximum likelihood","volume":"53","author":[{"family":"Kenward","given":"Michael G"},{"family":"Roger","given":"James H"}],"issued":{"date-parts":[["1997",9]]}}}],"schema":"https://github.com/citation-style-language/schema/raw/master/csl-citation.json"} </w:instrText>
+      </w:r>
+      <w:r>
+        <w:fldChar w:fldCharType="separate"/>
+      </w:r>
+      <w:r>
+        <w:rPr>
+          <w:noProof/>
+        </w:rPr>
+        <w:t>(Kenward and Roger, 1997)</w:t>
+      </w:r>
+      <w:r>
+        <w:fldChar w:fldCharType="end"/>
+      </w:r>
+    </w:p>
+    <w:p>
+      <w:pPr>
+        <w:spacing w:line="360" w:lineRule="auto"/>
+      </w:pPr>
+    </w:p>
+    <w:p>
+      <w:r>
+        <w:br w:type="page"/>
+      </w:r>
+    </w:p>
+    <w:p>
+      <w:pPr>
+        <w:spacing w:line="360" w:lineRule="auto"/>
+      </w:pPr>
+      <w:r>
+        <w:rPr>
+          <w:b/>
+          <w:bCs/>
+        </w:rPr>
+        <w:lastRenderedPageBreak/>
+        <w:t>Figure S1</w:t>
+      </w:r>
+    </w:p>
+    <w:p>
+      <w:pPr>
+        <w:spacing w:line="360" w:lineRule="auto"/>
+      </w:pPr>
+      <w:r>
+        <w:rPr>
           <w:noProof/>
         </w:rPr>
         <w:drawing>
-          <wp:inline distT="0" distB="0" distL="0" distR="0" wp14:anchorId="09927E86" wp14:editId="15AE0D4D">
-            <wp:extent cx="4781550" cy="3586163"/>
+          <wp:inline distT="0" distB="0" distL="0" distR="0" wp14:anchorId="23EA2D7B" wp14:editId="475A56F2">
+            <wp:extent cx="5943600" cy="3962400"/>
             <wp:effectExtent l="0" t="0" r="0" b="0"/>
-            <wp:docPr id="1" name="Picture 1" descr="Chart, box and whisker chart&#10;&#10;Description automatically generated"/>
+            <wp:docPr id="4" name="Picture 4" descr="Chart, box and whisker chart&#10;&#10;Description automatically generated"/>
             <wp:cNvGraphicFramePr>
               <a:graphicFrameLocks xmlns:a="http://schemas.openxmlformats.org/drawingml/2006/main" noChangeAspect="1"/>
             </wp:cNvGraphicFramePr>
@@ -1634,17 +2093,11 @@
               <a:graphicData uri="http://schemas.openxmlformats.org/drawingml/2006/picture">
                 <pic:pic xmlns:pic="http://schemas.openxmlformats.org/drawingml/2006/picture">
                   <pic:nvPicPr>
-                    <pic:cNvPr id="1" name="Picture 1" descr="Chart, box and whisker chart&#10;&#10;Description automatically generated"/>
+                    <pic:cNvPr id="4" name="Picture 4" descr="Chart, box and whisker chart&#10;&#10;Description automatically generated"/>
                     <pic:cNvPicPr/>
                   </pic:nvPicPr>
                   <pic:blipFill>
-                    <a:blip r:embed="rId4" cstate="print">
-                      <a:extLst>
-                        <a:ext uri="{28A0092B-C50C-407E-A947-70E740481C1C}">
-                          <a14:useLocalDpi xmlns:a14="http://schemas.microsoft.com/office/drawing/2010/main" val="0"/>
-                        </a:ext>
-                      </a:extLst>
-                    </a:blip>
+                    <a:blip r:embed="rId4"/>
                     <a:stretch>
                       <a:fillRect/>
                     </a:stretch>
@@ -1652,7 +2105,7 @@
                   <pic:spPr>
                     <a:xfrm>
                       <a:off x="0" y="0"/>
-                      <a:ext cx="4804493" cy="3603371"/>
+                      <a:ext cx="5943600" cy="3962400"/>
                     </a:xfrm>
                     <a:prstGeom prst="rect">
                       <a:avLst/>
@@ -1683,13 +2136,7 @@
         <w:t>Effects</w:t>
       </w:r>
       <w:r>
-        <w:t xml:space="preserve"> of soil nitrogen fertilization and inoculation status on</w:t>
-      </w:r>
-      <w:r>
-        <w:t xml:space="preserve"> whole plant biomass: pot volume. </w:t>
-      </w:r>
-      <w:r>
-        <w:t>Soil nitrogen fertilization is represented categorically on the x-axis, while inoculation status is represented by colored boxplots.</w:t>
+        <w:t xml:space="preserve"> of soil nitrogen fertilization and inoculation status on whole plant biomass: pot volume. Soil nitrogen fertilization is represented categorically on the x-axis, while inoculation status is represented by colored boxplots.</w:t>
       </w:r>
       <w:r>
         <w:t xml:space="preserve"> The horizontal dashed line indicates a whole plant biomass: pot volume value of 1 g L</w:t>

</xml_diff>